<commit_message>
Update 02 - Functional Requirements Document (FRD)
Write Purpose and Scope
</commit_message>
<xml_diff>
--- a/02 - LMS-SysCollege/04 - Documents/02 - Functional Requirements Document (FRD).docx
+++ b/02 - LMS-SysCollege/04 - Documents/02 - Functional Requirements Document (FRD).docx
@@ -2443,7 +2443,13 @@
               <w:rPr>
                 <w:rFonts w:ascii="Arial" w:hAnsi="Arial" w:cs="Arial"/>
               </w:rPr>
-              <w:t>07 May 2025</w:t>
+              <w:t>30</w:t>
+            </w:r>
+            <w:r>
+              <w:rPr>
+                <w:rFonts w:ascii="Arial" w:hAnsi="Arial" w:cs="Arial"/>
+              </w:rPr>
+              <w:t xml:space="preserve"> May 2025</w:t>
             </w:r>
           </w:p>
         </w:tc>
@@ -2611,32 +2617,178 @@
           <w:sz w:val="28"/>
           <w:szCs w:val="28"/>
         </w:rPr>
-        <w:t>Executive Summary</w:t>
+        <w:t>Introduction</w:t>
       </w:r>
     </w:p>
     <w:p>
       <w:pPr>
-        <w:spacing w:after="0" w:line="360" w:lineRule="auto"/>
+        <w:pStyle w:val="ListParagraph"/>
+        <w:tabs>
+          <w:tab w:val="left" w:pos="0"/>
+        </w:tabs>
+        <w:spacing w:line="240" w:lineRule="auto"/>
+        <w:ind w:left="0"/>
         <w:jc w:val="both"/>
         <w:rPr>
           <w:rFonts w:ascii="Arial" w:hAnsi="Arial" w:cs="Arial"/>
-        </w:rPr>
-      </w:pPr>
-      <w:r>
-        <w:rPr>
-          <w:rFonts w:ascii="Arial" w:hAnsi="Arial" w:cs="Arial"/>
-        </w:rPr>
-        <w:t>This BRD outlines the business needs, goals, and high-level requirements for implementing a modern Learning Management System (LMS) at Sys College. This system aims to support strategic objectives such as improving teaching quality, increasing student engagement, and enabling digital transformation across campuses. The document is informed by stakeholder interviews and aligned with institutional priorities.</w:t>
-      </w:r>
+          <w:b/>
+          <w:bCs/>
+          <w:sz w:val="28"/>
+          <w:szCs w:val="28"/>
+        </w:rPr>
+      </w:pPr>
     </w:p>
     <w:p>
       <w:pPr>
-        <w:spacing w:after="0" w:line="240" w:lineRule="auto"/>
+        <w:pStyle w:val="ListParagraph"/>
+        <w:numPr>
+          <w:ilvl w:val="1"/>
+          <w:numId w:val="17"/>
+        </w:numPr>
+        <w:tabs>
+          <w:tab w:val="left" w:pos="0"/>
+        </w:tabs>
+        <w:spacing w:line="240" w:lineRule="auto"/>
+        <w:ind w:firstLine="0"/>
         <w:jc w:val="both"/>
         <w:rPr>
           <w:rFonts w:ascii="Arial" w:hAnsi="Arial" w:cs="Arial"/>
-        </w:rPr>
-      </w:pPr>
+          <w:b/>
+          <w:bCs/>
+        </w:rPr>
+      </w:pPr>
+      <w:r>
+        <w:rPr>
+          <w:rFonts w:ascii="Arial" w:hAnsi="Arial" w:cs="Arial"/>
+          <w:b/>
+          <w:bCs/>
+        </w:rPr>
+        <w:t>Purpose</w:t>
+      </w:r>
+    </w:p>
+    <w:p>
+      <w:pPr>
+        <w:spacing w:after="0" w:line="360" w:lineRule="auto"/>
+        <w:ind w:left="720"/>
+        <w:jc w:val="both"/>
+        <w:rPr>
+          <w:rFonts w:ascii="Arial" w:hAnsi="Arial" w:cs="Arial"/>
+        </w:rPr>
+      </w:pPr>
+      <w:r>
+        <w:rPr>
+          <w:rFonts w:ascii="Arial" w:hAnsi="Arial" w:cs="Arial"/>
+        </w:rPr>
+        <w:t>The purpose of this document is to define the functional requirements of the Learning Management System (LMS) being developed for Sys College. This system is intended to support the institution's strategic goal of improving teaching effectiveness, enhancing the student learning experience, and streamlining academic operations. The FRD translates business needs into detailed functional specifications that will guide the design, development, and testing of the LMS.</w:t>
+      </w:r>
+    </w:p>
+    <w:p>
+      <w:pPr>
+        <w:spacing w:after="0" w:line="360" w:lineRule="auto"/>
+        <w:ind w:left="720"/>
+        <w:jc w:val="both"/>
+        <w:rPr>
+          <w:rFonts w:ascii="Arial" w:hAnsi="Arial" w:cs="Arial"/>
+        </w:rPr>
+      </w:pPr>
+      <w:r>
+        <w:rPr>
+          <w:rFonts w:ascii="Arial" w:hAnsi="Arial" w:cs="Arial"/>
+        </w:rPr>
+        <w:t>This document serves as a foundation for alignment among business stakeholders, the development team, QA, and implementation teams. It ensures all functional expectations are clearly defined, traceable, and testable</w:t>
+      </w:r>
+      <w:r>
+        <w:rPr>
+          <w:rFonts w:ascii="Arial" w:hAnsi="Arial" w:cs="Arial"/>
+        </w:rPr>
+        <w:t>.</w:t>
+      </w:r>
+    </w:p>
+    <w:p>
+      <w:pPr>
+        <w:spacing w:after="0" w:line="360" w:lineRule="auto"/>
+        <w:ind w:left="720"/>
+        <w:jc w:val="both"/>
+        <w:rPr>
+          <w:rFonts w:ascii="Arial" w:hAnsi="Arial" w:cs="Arial"/>
+        </w:rPr>
+      </w:pPr>
+    </w:p>
+    <w:p>
+      <w:pPr>
+        <w:pStyle w:val="ListParagraph"/>
+        <w:numPr>
+          <w:ilvl w:val="1"/>
+          <w:numId w:val="17"/>
+        </w:numPr>
+        <w:tabs>
+          <w:tab w:val="left" w:pos="0"/>
+        </w:tabs>
+        <w:spacing w:line="240" w:lineRule="auto"/>
+        <w:ind w:firstLine="0"/>
+        <w:jc w:val="both"/>
+        <w:rPr>
+          <w:rFonts w:ascii="Arial" w:hAnsi="Arial" w:cs="Arial"/>
+          <w:b/>
+          <w:bCs/>
+        </w:rPr>
+      </w:pPr>
+      <w:r>
+        <w:rPr>
+          <w:rFonts w:ascii="Arial" w:hAnsi="Arial" w:cs="Arial"/>
+          <w:b/>
+          <w:bCs/>
+        </w:rPr>
+        <w:t>Scope</w:t>
+      </w:r>
+    </w:p>
+    <w:p>
+      <w:pPr>
+        <w:spacing w:after="0" w:line="360" w:lineRule="auto"/>
+        <w:ind w:left="720"/>
+        <w:jc w:val="both"/>
+        <w:rPr>
+          <w:rFonts w:ascii="Arial" w:hAnsi="Arial" w:cs="Arial"/>
+        </w:rPr>
+      </w:pPr>
+      <w:r>
+        <w:rPr>
+          <w:rFonts w:ascii="Arial" w:hAnsi="Arial" w:cs="Arial"/>
+        </w:rPr>
+        <w:t>The LMS will serve as a centralized digital platform to manage and deliver academic content, facilitate communication between students and faculty, automate grading and feedback workflows, and provide data-driven insights to department heads and executives.</w:t>
+      </w:r>
+    </w:p>
+    <w:p>
+      <w:pPr>
+        <w:spacing w:after="0" w:line="360" w:lineRule="auto"/>
+        <w:ind w:left="720"/>
+        <w:jc w:val="both"/>
+        <w:rPr>
+          <w:rFonts w:ascii="Arial" w:hAnsi="Arial" w:cs="Arial"/>
+        </w:rPr>
+      </w:pPr>
+      <w:r>
+        <w:rPr>
+          <w:rFonts w:ascii="Arial" w:hAnsi="Arial" w:cs="Arial"/>
+        </w:rPr>
+        <w:t>The system will provide secure access for various user roles including students, faculty, administrative staff, and department heads, as well as integrations with external systems such as the Student Information System (SIS), Active Directory (for authentication), and Turnitin (for plagiarism detection). The LMS will support core academic activities such as course creation, content management, assignment submissions, performance tracking, and reporting.</w:t>
+      </w:r>
+    </w:p>
+    <w:p>
+      <w:pPr>
+        <w:spacing w:after="0" w:line="360" w:lineRule="auto"/>
+        <w:ind w:left="720"/>
+        <w:jc w:val="both"/>
+        <w:rPr>
+          <w:rFonts w:ascii="Arial" w:hAnsi="Arial" w:cs="Arial"/>
+        </w:rPr>
+      </w:pPr>
+      <w:r>
+        <w:rPr>
+          <w:rFonts w:ascii="Arial" w:hAnsi="Arial" w:cs="Arial"/>
+        </w:rPr>
+        <w:t>This document outlines the functionality required in the initial release. Non-functional aspects such as performance, scalability, and security are addressed at a high level but may be expanded in supporting documents.</w:t>
+      </w:r>
     </w:p>
     <w:p>
       <w:pPr>
@@ -2667,6 +2819,7 @@
           <w:sz w:val="28"/>
           <w:szCs w:val="28"/>
         </w:rPr>
+        <w:lastRenderedPageBreak/>
         <w:t>Glossary</w:t>
       </w:r>
     </w:p>
@@ -3498,7 +3651,6 @@
         <w:rPr>
           <w:rFonts w:ascii="Arial" w:hAnsi="Arial" w:cs="Arial"/>
         </w:rPr>
-        <w:lastRenderedPageBreak/>
         <w:t>Streamline academic and administrative operations</w:t>
       </w:r>
     </w:p>
@@ -3781,6 +3933,7 @@
         <w:rPr>
           <w:rFonts w:ascii="Arial" w:hAnsi="Arial" w:cs="Arial"/>
         </w:rPr>
+        <w:lastRenderedPageBreak/>
         <w:t>Support mobile and offline access to content</w:t>
       </w:r>
     </w:p>
@@ -4247,7 +4400,6 @@
           <w:sz w:val="28"/>
           <w:szCs w:val="28"/>
         </w:rPr>
-        <w:lastRenderedPageBreak/>
         <w:t>Success Criteria</w:t>
       </w:r>
     </w:p>
@@ -4635,6 +4787,7 @@
         <w:rPr>
           <w:rFonts w:ascii="Arial" w:hAnsi="Arial" w:cs="Arial"/>
         </w:rPr>
+        <w:lastRenderedPageBreak/>
         <w:t>Automated workflows and unified communication channels</w:t>
       </w:r>
     </w:p>
@@ -5095,7 +5248,6 @@
         </w:rPr>
         <w:t xml:space="preserve">The following section outlines the major system requirements for the LMS project using the </w:t>
       </w:r>
-      <w:proofErr w:type="spellStart"/>
       <w:r>
         <w:rPr>
           <w:rFonts w:ascii="Arial" w:hAnsi="Arial" w:cs="Arial"/>
@@ -5104,7 +5256,6 @@
         </w:rPr>
         <w:t>MoSCoW</w:t>
       </w:r>
-      <w:proofErr w:type="spellEnd"/>
       <w:r>
         <w:rPr>
           <w:rFonts w:ascii="Arial" w:hAnsi="Arial" w:cs="Arial"/>
@@ -5161,19 +5312,11 @@
         </w:rPr>
         <w:t xml:space="preserve">illustrated in </w:t>
       </w:r>
-      <w:proofErr w:type="spellStart"/>
-      <w:r>
-        <w:rPr>
-          <w:rFonts w:ascii="Arial" w:hAnsi="Arial" w:cs="Arial"/>
-        </w:rPr>
-        <w:t>MoSCoW</w:t>
-      </w:r>
-      <w:proofErr w:type="spellEnd"/>
-      <w:r>
-        <w:rPr>
-          <w:rFonts w:ascii="Arial" w:hAnsi="Arial" w:cs="Arial"/>
-        </w:rPr>
-        <w:t xml:space="preserve"> Prioritization Matrix </w:t>
+      <w:r>
+        <w:rPr>
+          <w:rFonts w:ascii="Arial" w:hAnsi="Arial" w:cs="Arial"/>
+        </w:rPr>
+        <w:t xml:space="preserve">MoSCoW Prioritization Matrix </w:t>
       </w:r>
       <w:r>
         <w:rPr>
@@ -5336,7 +5479,6 @@
               <w:rPr>
                 <w:rFonts w:ascii="Arial" w:hAnsi="Arial" w:cs="Arial"/>
               </w:rPr>
-              <w:lastRenderedPageBreak/>
               <w:t>Requirement</w:t>
             </w:r>
           </w:p>
@@ -6013,6 +6155,7 @@
         <w:rPr>
           <w:rFonts w:ascii="Arial" w:hAnsi="Arial" w:cs="Arial"/>
         </w:rPr>
+        <w:lastRenderedPageBreak/>
         <w:t>Important features that add significant value but are not essential at initial rollout</w:t>
       </w:r>
       <w:r>
@@ -6756,7 +6899,6 @@
           <w:b/>
           <w:bCs/>
         </w:rPr>
-        <w:lastRenderedPageBreak/>
         <w:t>Won't Have (for now)</w:t>
       </w:r>
     </w:p>
@@ -7095,7 +7237,14 @@
         <w:rPr>
           <w:rFonts w:ascii="Arial" w:hAnsi="Arial" w:cs="Arial"/>
         </w:rPr>
-        <w:t xml:space="preserve"> outlines the major functional interactions between system users and the LMS. It highlights what actions each user role (e.g., Student, Faculty, Admin Staff, Executives, IT Department) can perform in the system, such as managing enrollment, submitting assignments, generating reports, and accessing materials.</w:t>
+        <w:t xml:space="preserve"> outlines the major functional interactions between system users and the LMS. It highlights what actions each user role (e.g., Student, Faculty, Admin Staff, Executives, IT Department) can perform in the system, </w:t>
+      </w:r>
+      <w:r>
+        <w:rPr>
+          <w:rFonts w:ascii="Arial" w:hAnsi="Arial" w:cs="Arial"/>
+        </w:rPr>
+        <w:lastRenderedPageBreak/>
+        <w:t>such as managing enrollment, submitting assignments, generating reports, and accessing materials.</w:t>
       </w:r>
     </w:p>
     <w:p>
@@ -7519,7 +7668,6 @@
           <w:b/>
           <w:bCs/>
         </w:rPr>
-        <w:lastRenderedPageBreak/>
         <w:t>Manage Course</w:t>
       </w:r>
       <w:r>
@@ -7762,6 +7910,7 @@
           <w:b/>
           <w:bCs/>
         </w:rPr>
+        <w:lastRenderedPageBreak/>
         <w:t>View Courses</w:t>
       </w:r>
       <w:r>
@@ -8219,7 +8368,6 @@
         <w:rPr>
           <w:rFonts w:ascii="Arial" w:hAnsi="Arial" w:cs="Arial"/>
         </w:rPr>
-        <w:lastRenderedPageBreak/>
         <w:t>Attendance must be auto</w:t>
       </w:r>
       <w:r>
@@ -8537,6 +8685,7 @@
           <w:sz w:val="28"/>
           <w:szCs w:val="28"/>
         </w:rPr>
+        <w:lastRenderedPageBreak/>
         <w:t>Business Process Flow</w:t>
       </w:r>
     </w:p>
@@ -8996,19 +9145,11 @@
         </w:rPr>
         <w:t xml:space="preserve">: </w:t>
       </w:r>
-      <w:proofErr w:type="spellStart"/>
-      <w:r>
-        <w:rPr>
-          <w:rFonts w:ascii="Arial" w:hAnsi="Arial" w:cs="Arial"/>
-        </w:rPr>
-        <w:t>MoSCoW</w:t>
-      </w:r>
-      <w:proofErr w:type="spellEnd"/>
-      <w:r>
-        <w:rPr>
-          <w:rFonts w:ascii="Arial" w:hAnsi="Arial" w:cs="Arial"/>
-        </w:rPr>
-        <w:t xml:space="preserve"> Prioritization Matrix</w:t>
+      <w:r>
+        <w:rPr>
+          <w:rFonts w:ascii="Arial" w:hAnsi="Arial" w:cs="Arial"/>
+        </w:rPr>
+        <w:t>MoSCoW Prioritization Matrix</w:t>
       </w:r>
     </w:p>
     <w:p>
@@ -9118,7 +9259,6 @@
           <w:sz w:val="28"/>
           <w:szCs w:val="28"/>
         </w:rPr>
-        <w:lastRenderedPageBreak/>
         <w:t>Project Schedule (High-Level Milestones)</w:t>
       </w:r>
     </w:p>
@@ -10745,19 +10885,11 @@
         </w:rPr>
         <w:t xml:space="preserve">1: </w:t>
       </w:r>
-      <w:proofErr w:type="spellStart"/>
-      <w:r>
-        <w:rPr>
-          <w:rFonts w:ascii="Arial" w:hAnsi="Arial" w:cs="Arial"/>
-        </w:rPr>
-        <w:t>MoSCoW</w:t>
-      </w:r>
-      <w:proofErr w:type="spellEnd"/>
-      <w:r>
-        <w:rPr>
-          <w:rFonts w:ascii="Arial" w:hAnsi="Arial" w:cs="Arial"/>
-        </w:rPr>
-        <w:t xml:space="preserve"> Prioritization </w:t>
+      <w:r>
+        <w:rPr>
+          <w:rFonts w:ascii="Arial" w:hAnsi="Arial" w:cs="Arial"/>
+        </w:rPr>
+        <w:t xml:space="preserve">MoSCoW Prioritization </w:t>
       </w:r>
       <w:r>
         <w:rPr>
@@ -10785,21 +10917,7 @@
         <w:rPr>
           <w:rFonts w:ascii="Arial" w:hAnsi="Arial" w:cs="Arial"/>
         </w:rPr>
-        <w:t xml:space="preserve">This matrix categorizes business requirements using the </w:t>
-      </w:r>
-      <w:proofErr w:type="spellStart"/>
-      <w:r>
-        <w:rPr>
-          <w:rFonts w:ascii="Arial" w:hAnsi="Arial" w:cs="Arial"/>
-        </w:rPr>
-        <w:t>MoSCoW</w:t>
-      </w:r>
-      <w:proofErr w:type="spellEnd"/>
-      <w:r>
-        <w:rPr>
-          <w:rFonts w:ascii="Arial" w:hAnsi="Arial" w:cs="Arial"/>
-        </w:rPr>
-        <w:t xml:space="preserve"> method (Must Have, Should Have, Could Have, and Won’t Have) to clearly indicate priority and aid in project scope management.</w:t>
+        <w:t>This matrix categorizes business requirements using the MoSCoW method (Must Have, Should Have, Could Have, and Won’t Have) to clearly indicate priority and aid in project scope management.</w:t>
       </w:r>
     </w:p>
     <w:p>
@@ -22405,9 +22523,9 @@
     <w:rsidRoot w:val="0061242D"/>
     <w:rsid w:val="00051D3A"/>
     <w:rsid w:val="00064580"/>
+    <w:rsid w:val="0009396C"/>
     <w:rsid w:val="00117411"/>
     <w:rsid w:val="00127274"/>
-    <w:rsid w:val="00135C89"/>
     <w:rsid w:val="0015275E"/>
     <w:rsid w:val="001D32B8"/>
     <w:rsid w:val="001E735B"/>

</xml_diff>